<commit_message>
Atualização Casos de uso
</commit_message>
<xml_diff>
--- a/Callme/Modelagem_de_Requisitos/Backlog_sistema.docx
+++ b/Callme/Modelagem_de_Requisitos/Backlog_sistema.docx
@@ -618,7 +618,7 @@
           <w:b/>
           <w:szCs w:val="20"/>
         </w:rPr>
-        <w:t>– Gerenciar chamados.</w:t>
+        <w:t>– Encaminhar chamados.</w:t>
       </w:r>
     </w:p>
     <w:p>
@@ -648,214 +648,110 @@
           <w:b/>
           <w:szCs w:val="20"/>
         </w:rPr>
-        <w:t>- Permite que o gerente acesse todos os chamados criados e seus respectivos status.</w:t>
-      </w:r>
-    </w:p>
-    <w:p>
-      <w:pPr>
-        <w:pStyle w:val="PargrafodaLista"/>
-        <w:ind w:left="1080"/>
-        <w:rPr>
-          <w:rFonts w:ascii="Arial" w:hAnsi="Arial" w:cs="Arial"/>
-          <w:b/>
-          <w:szCs w:val="20"/>
-        </w:rPr>
-      </w:pPr>
-    </w:p>
-    <w:p>
-      <w:pPr>
-        <w:pStyle w:val="PargrafodaLista"/>
-        <w:ind w:left="1080"/>
-        <w:rPr>
-          <w:rFonts w:ascii="Arial" w:hAnsi="Arial" w:cs="Arial"/>
-          <w:b/>
-          <w:szCs w:val="20"/>
-        </w:rPr>
-      </w:pPr>
-    </w:p>
-    <w:p>
-      <w:pPr>
-        <w:pStyle w:val="PargrafodaLista"/>
-        <w:ind w:left="1080"/>
-        <w:rPr>
-          <w:rFonts w:ascii="Arial" w:hAnsi="Arial" w:cs="Arial"/>
-          <w:b/>
-          <w:szCs w:val="20"/>
-        </w:rPr>
-      </w:pPr>
-    </w:p>
-    <w:p>
-      <w:pPr>
-        <w:pStyle w:val="PargrafodaLista"/>
-        <w:numPr>
-          <w:ilvl w:val="1"/>
-          <w:numId w:val="1"/>
-        </w:numPr>
-        <w:rPr>
-          <w:rFonts w:ascii="Arial" w:hAnsi="Arial" w:cs="Arial"/>
-          <w:b/>
-          <w:szCs w:val="20"/>
-        </w:rPr>
-      </w:pPr>
-      <w:r>
-        <w:rPr>
-          <w:rFonts w:ascii="Arial" w:hAnsi="Arial" w:cs="Arial"/>
-          <w:b/>
-          <w:szCs w:val="20"/>
+        <w:t>- A inteligência artificial encaminha o chamado ao técnico responsável.</w:t>
+      </w:r>
+    </w:p>
+    <w:p>
+      <w:pPr>
+        <w:rPr>
+          <w:rFonts w:ascii="Arial" w:hAnsi="Arial" w:cs="Arial"/>
+          <w:b/>
+          <w:szCs w:val="20"/>
+        </w:rPr>
+      </w:pPr>
+      <w:r>
+        <w:rPr>
+          <w:rFonts w:ascii="Arial" w:hAnsi="Arial" w:cs="Arial"/>
+          <w:b/>
+          <w:szCs w:val="20"/>
+        </w:rPr>
+        <w:tab/>
+      </w:r>
+      <w:r>
+        <w:rPr>
+          <w:rFonts w:ascii="Arial" w:hAnsi="Arial" w:cs="Arial"/>
+          <w:b/>
+          <w:szCs w:val="20"/>
+        </w:rPr>
+        <w:tab/>
+      </w:r>
+    </w:p>
+    <w:p>
+      <w:pPr>
+        <w:rPr>
+          <w:rFonts w:ascii="Arial" w:hAnsi="Arial" w:cs="Arial"/>
+          <w:b/>
+          <w:bCs/>
+        </w:rPr>
+      </w:pPr>
+    </w:p>
+    <w:p>
+      <w:pPr>
+        <w:rPr>
+          <w:rFonts w:ascii="Arial" w:hAnsi="Arial" w:cs="Arial"/>
+          <w:b/>
+          <w:bCs/>
+        </w:rPr>
+      </w:pPr>
+      <w:r>
+        <w:rPr>
+          <w:rFonts w:ascii="Arial" w:hAnsi="Arial" w:cs="Arial"/>
+          <w:b/>
+          <w:bCs/>
         </w:rPr>
         <w:lastRenderedPageBreak/>
-        <w:t>–</w:t>
-      </w:r>
-      <w:r>
-        <w:rPr>
-          <w:rFonts w:ascii="Arial" w:hAnsi="Arial" w:cs="Arial"/>
-          <w:b/>
-          <w:szCs w:val="20"/>
-        </w:rPr>
-        <w:t xml:space="preserve"> </w:t>
-      </w:r>
-      <w:r>
-        <w:rPr>
-          <w:rFonts w:ascii="Arial" w:hAnsi="Arial" w:cs="Arial"/>
-          <w:b/>
-          <w:szCs w:val="20"/>
-        </w:rPr>
-        <w:t>Gerenciar banco de dados.</w:t>
-      </w:r>
-    </w:p>
-    <w:p>
-      <w:pPr>
-        <w:pStyle w:val="PargrafodaLista"/>
-        <w:ind w:left="1080"/>
-        <w:rPr>
-          <w:rFonts w:ascii="Arial" w:hAnsi="Arial" w:cs="Arial"/>
-          <w:b/>
-          <w:szCs w:val="20"/>
-        </w:rPr>
-      </w:pPr>
-    </w:p>
-    <w:p>
-      <w:pPr>
-        <w:pStyle w:val="PargrafodaLista"/>
-        <w:ind w:left="1080"/>
-        <w:rPr>
-          <w:rFonts w:ascii="Arial" w:hAnsi="Arial" w:cs="Arial"/>
-          <w:b/>
-          <w:szCs w:val="20"/>
-        </w:rPr>
-      </w:pPr>
-      <w:r>
-        <w:rPr>
-          <w:rFonts w:ascii="Arial" w:hAnsi="Arial" w:cs="Arial"/>
-          <w:b/>
-          <w:szCs w:val="20"/>
-        </w:rPr>
-        <w:t>- Permite que o gerente acesse o banco de dados do sistema, podendo criar, alterar e excluir dados.</w:t>
-      </w:r>
-    </w:p>
-    <w:p>
-      <w:pPr>
-        <w:pStyle w:val="PargrafodaLista"/>
-        <w:ind w:left="1080"/>
-        <w:rPr>
-          <w:rFonts w:ascii="Arial" w:hAnsi="Arial" w:cs="Arial"/>
-          <w:b/>
-          <w:szCs w:val="20"/>
-        </w:rPr>
-      </w:pPr>
-    </w:p>
-    <w:p>
-      <w:pPr>
-        <w:pStyle w:val="PargrafodaLista"/>
-        <w:numPr>
-          <w:ilvl w:val="1"/>
-          <w:numId w:val="1"/>
-        </w:numPr>
-        <w:rPr>
-          <w:rFonts w:ascii="Arial" w:hAnsi="Arial" w:cs="Arial"/>
-          <w:b/>
-          <w:szCs w:val="20"/>
-        </w:rPr>
-      </w:pPr>
-      <w:r>
-        <w:rPr>
-          <w:rFonts w:ascii="Arial" w:hAnsi="Arial" w:cs="Arial"/>
-          <w:b/>
-          <w:szCs w:val="20"/>
-        </w:rPr>
-        <w:t>– Encaminhar chamados.</w:t>
-      </w:r>
-    </w:p>
-    <w:p>
-      <w:pPr>
-        <w:pStyle w:val="PargrafodaLista"/>
-        <w:ind w:left="1080"/>
-        <w:rPr>
-          <w:rFonts w:ascii="Arial" w:hAnsi="Arial" w:cs="Arial"/>
-          <w:b/>
-          <w:szCs w:val="20"/>
-        </w:rPr>
-      </w:pPr>
-    </w:p>
-    <w:p>
-      <w:pPr>
-        <w:pStyle w:val="PargrafodaLista"/>
-        <w:ind w:left="1080"/>
-        <w:rPr>
-          <w:rFonts w:ascii="Arial" w:hAnsi="Arial" w:cs="Arial"/>
-          <w:b/>
-          <w:szCs w:val="20"/>
-        </w:rPr>
-      </w:pPr>
-      <w:r>
-        <w:rPr>
-          <w:rFonts w:ascii="Arial" w:hAnsi="Arial" w:cs="Arial"/>
-          <w:b/>
-          <w:szCs w:val="20"/>
-        </w:rPr>
-        <w:t>- A inteligência artificial encaminha o chamado ao técnico responsável.</w:t>
-      </w:r>
-    </w:p>
-    <w:p>
-      <w:pPr>
-        <w:rPr>
-          <w:rFonts w:ascii="Arial" w:hAnsi="Arial" w:cs="Arial"/>
-          <w:b/>
-          <w:szCs w:val="20"/>
-        </w:rPr>
-      </w:pPr>
-      <w:r>
-        <w:rPr>
-          <w:rFonts w:ascii="Arial" w:hAnsi="Arial" w:cs="Arial"/>
-          <w:b/>
-          <w:szCs w:val="20"/>
+        <w:t>2 – Requisitos Não Funcionais</w:t>
+      </w:r>
+      <w:r>
+        <w:rPr>
+          <w:rFonts w:ascii="Arial" w:hAnsi="Arial" w:cs="Arial"/>
+          <w:b/>
+          <w:bCs/>
+        </w:rPr>
+        <w:t>.</w:t>
+      </w:r>
+    </w:p>
+    <w:p>
+      <w:pPr>
+        <w:rPr>
+          <w:rFonts w:ascii="Arial" w:hAnsi="Arial" w:cs="Arial"/>
+          <w:b/>
+          <w:bCs/>
+        </w:rPr>
+      </w:pPr>
+    </w:p>
+    <w:p>
+      <w:pPr>
+        <w:rPr>
+          <w:rFonts w:ascii="Arial" w:hAnsi="Arial" w:cs="Arial"/>
+          <w:b/>
+          <w:bCs/>
+        </w:rPr>
+      </w:pPr>
+      <w:r>
+        <w:rPr>
+          <w:rFonts w:ascii="Arial" w:hAnsi="Arial" w:cs="Arial"/>
+          <w:b/>
+          <w:bCs/>
         </w:rPr>
         <w:tab/>
-      </w:r>
-      <w:r>
-        <w:rPr>
-          <w:rFonts w:ascii="Arial" w:hAnsi="Arial" w:cs="Arial"/>
-          <w:b/>
-          <w:szCs w:val="20"/>
-        </w:rPr>
-        <w:tab/>
-      </w:r>
-    </w:p>
-    <w:p>
-      <w:pPr>
+        <w:t>2.</w:t>
+      </w:r>
+      <w:r>
         <w:rPr>
           <w:rFonts w:ascii="Arial" w:hAnsi="Arial" w:cs="Arial"/>
           <w:b/>
           <w:bCs/>
         </w:rPr>
-      </w:pPr>
+        <w:t>1</w:t>
+      </w:r>
       <w:r>
         <w:rPr>
           <w:rFonts w:ascii="Arial" w:hAnsi="Arial" w:cs="Arial"/>
           <w:b/>
           <w:bCs/>
         </w:rPr>
-        <w:t>2 – Requisitos Não Funcionais</w:t>
+        <w:t xml:space="preserve"> – Gerenciar </w:t>
       </w:r>
       <w:r>
         <w:rPr>
@@ -863,153 +759,59 @@
           <w:b/>
           <w:bCs/>
         </w:rPr>
+        <w:t>erros e exceções</w:t>
+      </w:r>
+      <w:r>
+        <w:rPr>
+          <w:rFonts w:ascii="Arial" w:hAnsi="Arial" w:cs="Arial"/>
+          <w:b/>
+          <w:bCs/>
+        </w:rPr>
         <w:t>.</w:t>
       </w:r>
     </w:p>
     <w:p>
       <w:pPr>
+        <w:ind w:left="1134"/>
         <w:rPr>
           <w:rFonts w:ascii="Arial" w:hAnsi="Arial" w:cs="Arial"/>
           <w:b/>
           <w:bCs/>
-        </w:rPr>
-      </w:pPr>
-    </w:p>
-    <w:p>
-      <w:pPr>
+          <w:u w:val="single"/>
+        </w:rPr>
+      </w:pPr>
+      <w:r>
         <w:rPr>
           <w:rFonts w:ascii="Arial" w:hAnsi="Arial" w:cs="Arial"/>
           <w:b/>
           <w:bCs/>
         </w:rPr>
-      </w:pPr>
+        <w:t xml:space="preserve">- </w:t>
+      </w:r>
       <w:r>
         <w:rPr>
           <w:rFonts w:ascii="Arial" w:hAnsi="Arial" w:cs="Arial"/>
           <w:b/>
           <w:bCs/>
         </w:rPr>
-        <w:tab/>
-        <w:t>2.1 – Usabilidade.</w:t>
-      </w:r>
-    </w:p>
-    <w:p>
-      <w:pPr>
-        <w:ind w:left="1134"/>
+        <w:t>Gerencia</w:t>
+      </w:r>
+      <w:r>
         <w:rPr>
           <w:rFonts w:ascii="Arial" w:hAnsi="Arial" w:cs="Arial"/>
           <w:b/>
           <w:bCs/>
         </w:rPr>
-      </w:pPr>
+        <w:t>r</w:t>
+      </w:r>
       <w:r>
         <w:rPr>
           <w:rFonts w:ascii="Arial" w:hAnsi="Arial" w:cs="Arial"/>
           <w:b/>
           <w:bCs/>
         </w:rPr>
-        <w:t>- A interface do sistema deve ser amigável, intuitiva e responsiva, para facilitar o uso para funcionários e técnicos.</w:t>
-      </w:r>
-    </w:p>
-    <w:p>
-      <w:pPr>
-        <w:ind w:left="1134"/>
-        <w:rPr>
-          <w:rFonts w:ascii="Arial" w:hAnsi="Arial" w:cs="Arial"/>
-          <w:b/>
-          <w:bCs/>
-        </w:rPr>
-      </w:pPr>
-    </w:p>
-    <w:p>
-      <w:pPr>
-        <w:rPr>
-          <w:rFonts w:ascii="Arial" w:hAnsi="Arial" w:cs="Arial"/>
-          <w:b/>
-          <w:bCs/>
-        </w:rPr>
-      </w:pPr>
-      <w:r>
-        <w:rPr>
-          <w:rFonts w:ascii="Arial" w:hAnsi="Arial" w:cs="Arial"/>
-          <w:b/>
-          <w:bCs/>
-        </w:rPr>
-        <w:tab/>
-        <w:t>2.2 – Gerenciar segurança do sistema.</w:t>
-      </w:r>
-    </w:p>
-    <w:p>
-      <w:pPr>
-        <w:ind w:left="1134"/>
-        <w:rPr>
-          <w:rFonts w:ascii="Arial" w:hAnsi="Arial" w:cs="Arial"/>
-          <w:b/>
-          <w:bCs/>
-        </w:rPr>
-      </w:pPr>
-      <w:r>
-        <w:rPr>
-          <w:rFonts w:ascii="Arial" w:hAnsi="Arial" w:cs="Arial"/>
-          <w:b/>
-          <w:bCs/>
-        </w:rPr>
-        <w:t>- Impor que todas as contas criadas sejam de funcionários da empresa.</w:t>
-      </w:r>
-    </w:p>
-    <w:p>
-      <w:pPr>
-        <w:ind w:left="1134"/>
-        <w:rPr>
-          <w:rFonts w:ascii="Arial" w:hAnsi="Arial" w:cs="Arial"/>
-          <w:b/>
-          <w:bCs/>
-        </w:rPr>
-      </w:pPr>
-      <w:r>
-        <w:rPr>
-          <w:rFonts w:ascii="Arial" w:hAnsi="Arial" w:cs="Arial"/>
-          <w:b/>
-          <w:bCs/>
-        </w:rPr>
-        <w:t>- Criptografar toas as informações pessoais dos funcionários.</w:t>
-      </w:r>
-    </w:p>
-    <w:p>
-      <w:pPr>
-        <w:ind w:left="1134"/>
-        <w:rPr>
-          <w:rFonts w:ascii="Arial" w:hAnsi="Arial" w:cs="Arial"/>
-          <w:b/>
-          <w:bCs/>
-        </w:rPr>
-      </w:pPr>
-      <w:r>
-        <w:rPr>
-          <w:rFonts w:ascii="Arial" w:hAnsi="Arial" w:cs="Arial"/>
-          <w:b/>
-          <w:bCs/>
-        </w:rPr>
-        <w:t xml:space="preserve">- </w:t>
-      </w:r>
-      <w:r>
-        <w:rPr>
-          <w:rFonts w:ascii="Arial" w:hAnsi="Arial" w:cs="Arial"/>
-          <w:b/>
-          <w:bCs/>
-        </w:rPr>
-        <w:t>Ter restrições de acesso baseado no seu cargo na empresa.</w:t>
-      </w:r>
-    </w:p>
-    <w:p>
-      <w:pPr>
-        <w:ind w:left="1134"/>
-        <w:rPr>
-          <w:rFonts w:ascii="Arial" w:hAnsi="Arial" w:cs="Arial"/>
-          <w:b/>
-          <w:bCs/>
-        </w:rPr>
-      </w:pPr>
+        <w:t xml:space="preserve"> os problemas e erros apresentados durante e após a implementação do sistema.</w:t>
+      </w:r>
     </w:p>
     <w:p>
       <w:pPr>

</xml_diff>